<commit_message>
updated doc research page
</commit_message>
<xml_diff>
--- a/Work Diaries/2019.10.18_i4_diario_knowledge_base.docx
+++ b/Work Diaries/2019.10.18_i4_diario_knowledge_base.docx
@@ -300,7 +300,7 @@
             <w:pPr>
               <w:rPr>
                 <w:b w:val="0"/>
-                <w:lang w:val="en-GB"/>
+                <w:lang w:val="it-IT"/>
               </w:rPr>
             </w:pPr>
             <w:r>
@@ -395,6 +395,15 @@
                 <w:lang w:val="it-IT"/>
               </w:rPr>
             </w:pPr>
+            <w:r>
+              <w:rPr>
+                <w:b w:val="0"/>
+                <w:lang w:val="it-IT"/>
+              </w:rPr>
+              <w:t>-</w:t>
+            </w:r>
+            <w:bookmarkStart w:id="0" w:name="_GoBack"/>
+            <w:bookmarkEnd w:id="0"/>
           </w:p>
         </w:tc>
       </w:tr>
@@ -573,8 +582,6 @@
               </w:rPr>
               <w:t>Continuare la documentazione e trovare una soluzione per la parte di modifica casi (problema carattere apostrofo).</w:t>
             </w:r>
-            <w:bookmarkStart w:id="0" w:name="_GoBack"/>
-            <w:bookmarkEnd w:id="0"/>
           </w:p>
         </w:tc>
       </w:tr>
@@ -4580,6 +4587,7 @@
     <w:rsid w:val="00CF74A6"/>
     <w:rsid w:val="00D07130"/>
     <w:rsid w:val="00D07A71"/>
+    <w:rsid w:val="00D31280"/>
     <w:rsid w:val="00D324E0"/>
     <w:rsid w:val="00DE6AA0"/>
     <w:rsid w:val="00E07B40"/>
@@ -5393,7 +5401,7 @@
 </file>
 
 <file path=customXml/itemProps1.xml><?xml version="1.0" encoding="utf-8"?>
-<ds:datastoreItem xmlns:ds="http://schemas.openxmlformats.org/officeDocument/2006/customXml" ds:itemID="{AF8A52F8-7146-4139-ACC9-BBBEE10FA27B}">
+<ds:datastoreItem xmlns:ds="http://schemas.openxmlformats.org/officeDocument/2006/customXml" ds:itemID="{944E9DE7-2753-418A-BB7A-05D1E55CA279}">
   <ds:schemaRefs>
     <ds:schemaRef ds:uri="http://schemas.openxmlformats.org/officeDocument/2006/bibliography"/>
   </ds:schemaRefs>

</xml_diff>